<commit_message>
Revisione caso d'uso preparazione ordine spedizione
Si è rivisto il caso d'uso di preparazione dell'ordine alla spedizione ed i messaggi di errore.
</commit_message>
<xml_diff>
--- a/Semilavorati/rad/RAD_terza_versione_da_caricare.docx
+++ b/Semilavorati/rad/RAD_terza_versione_da_caricare.docx
@@ -34207,8 +34207,6 @@
           <w:lang w:val="it-IT"/>
         </w:rPr>
       </w:pPr>
-      <w:bookmarkStart w:id="31" w:name="_GoBack"/>
-      <w:bookmarkEnd w:id="31"/>
     </w:p>
     <w:p>
       <w:pPr>
@@ -35034,7 +35032,27 @@
           <w:szCs w:val="26"/>
           <w:lang w:val="it-IT"/>
         </w:rPr>
-        <w:t>Il gestore degli ordini specifica le seguenti informazioni: i prodotti richiesti e le relative quantità (0 &lt; quantità selezionata &lt;= quantità disponibile in magazzino), l’imballaggio, l’azienda di spedizione.</w:t>
+        <w:t xml:space="preserve">Il gestore degli ordini specifica le seguenti informazioni: i prodotti richiesti e le relative quantità (0 &lt; quantità selezionata &lt;= </w:t>
+      </w:r>
+      <w:r>
+        <w:rPr>
+          <w:rFonts w:asciiTheme="minorHAnsi" w:hAnsiTheme="minorHAnsi"/>
+          <w:color w:val="000000" w:themeColor="text1"/>
+          <w:sz w:val="26"/>
+          <w:szCs w:val="26"/>
+          <w:lang w:val="it-IT"/>
+        </w:rPr>
+        <w:t xml:space="preserve">quantità acquistata dal cliente &lt;= </w:t>
+      </w:r>
+      <w:r>
+        <w:rPr>
+          <w:rFonts w:asciiTheme="minorHAnsi" w:hAnsiTheme="minorHAnsi"/>
+          <w:color w:val="000000" w:themeColor="text1"/>
+          <w:sz w:val="26"/>
+          <w:szCs w:val="26"/>
+          <w:lang w:val="it-IT"/>
+        </w:rPr>
+        <w:t>quantità disponibile in magazzino), l’imballaggio, l’azienda di spedizione.</w:t>
       </w:r>
     </w:p>
     <w:p>
@@ -35492,6 +35510,7 @@
           <w:szCs w:val="26"/>
           <w:lang w:val="it-IT"/>
         </w:rPr>
+        <w:lastRenderedPageBreak/>
         <w:t xml:space="preserve">Entry </w:t>
       </w:r>
       <w:proofErr w:type="spellStart"/>
@@ -35565,7 +35584,6 @@
           <w:sz w:val="26"/>
           <w:szCs w:val="26"/>
         </w:rPr>
-        <w:lastRenderedPageBreak/>
         <w:t>Flusso</w:t>
       </w:r>
       <w:proofErr w:type="spellEnd"/>
@@ -36143,8 +36161,26 @@
                 <w:sz w:val="26"/>
                 <w:szCs w:val="26"/>
               </w:rPr>
-              <w:t>azienda di spedizione deve essere composta da lettere e spazi</w:t>
-            </w:r>
+              <w:t>azienda di spedizione deve essere composta da lettere e</w:t>
+            </w:r>
+            <w:r>
+              <w:rPr>
+                <w:rFonts w:cs="Arial"/>
+                <w:sz w:val="26"/>
+                <w:szCs w:val="26"/>
+              </w:rPr>
+              <w:t>, eventualmente,</w:t>
+            </w:r>
+            <w:r>
+              <w:rPr>
+                <w:rFonts w:cs="Arial"/>
+                <w:sz w:val="26"/>
+                <w:szCs w:val="26"/>
+              </w:rPr>
+              <w:t xml:space="preserve"> spazi</w:t>
+            </w:r>
+            <w:bookmarkStart w:id="31" w:name="_GoBack"/>
+            <w:bookmarkEnd w:id="31"/>
           </w:p>
         </w:tc>
       </w:tr>
@@ -36463,6 +36499,7 @@
           <w:szCs w:val="26"/>
           <w:lang w:val="it-IT"/>
         </w:rPr>
+        <w:lastRenderedPageBreak/>
         <w:t xml:space="preserve">Attore: </w:t>
       </w:r>
       <w:r>
@@ -36558,7 +36595,6 @@
           <w:sz w:val="26"/>
           <w:szCs w:val="26"/>
         </w:rPr>
-        <w:lastRenderedPageBreak/>
         <w:t>Flusso</w:t>
       </w:r>
       <w:proofErr w:type="spellEnd"/>
@@ -37236,6 +37272,7 @@
           <w:szCs w:val="26"/>
           <w:lang w:val="it-IT"/>
         </w:rPr>
+        <w:lastRenderedPageBreak/>
         <w:t>Se nel passo 1 il gestore decide di annullare la richiesta di approvvigionamento, allora il sistema reindirizzerà il gestore in una sezione che conferma l’annullamento della richiesta (UC 20.2 Annullamento richiesta di approvvigionamento).</w:t>
       </w:r>
     </w:p>
@@ -37272,7 +37309,6 @@
           <w:szCs w:val="26"/>
           <w:lang w:val="it-IT"/>
         </w:rPr>
-        <w:lastRenderedPageBreak/>
         <w:t>UC 20.1 Errore nella richiesta di approvvigionamento</w:t>
       </w:r>
     </w:p>
@@ -38207,6 +38243,7 @@
           <w:szCs w:val="26"/>
           <w:lang w:val="it-IT"/>
         </w:rPr>
+        <w:lastRenderedPageBreak/>
         <w:t>Il sistema reindirizza il gestore in una sezione che conferma l’annullamento della richiesta.</w:t>
       </w:r>
     </w:p>
@@ -38283,7 +38320,6 @@
           <w:szCs w:val="26"/>
           <w:lang w:val="it-IT"/>
         </w:rPr>
-        <w:lastRenderedPageBreak/>
         <w:drawing>
           <wp:inline distT="0" distB="0" distL="0" distR="0">
             <wp:extent cx="4294684" cy="1812324"/>
@@ -38949,6 +38985,7 @@
           <w:szCs w:val="26"/>
           <w:lang w:val="it-IT"/>
         </w:rPr>
+        <w:lastRenderedPageBreak/>
         <w:t>Il sistema recupera le informazioni relative ai prodotti venduti dal negozio.</w:t>
       </w:r>
     </w:p>
@@ -38999,7 +39036,6 @@
           <w:szCs w:val="26"/>
           <w:lang w:val="it-IT"/>
         </w:rPr>
-        <w:lastRenderedPageBreak/>
         <w:t xml:space="preserve">Exit </w:t>
       </w:r>
       <w:proofErr w:type="spellStart"/>
@@ -39709,6 +39745,7 @@
           <w:szCs w:val="26"/>
           <w:lang w:val="it-IT"/>
         </w:rPr>
+        <w:lastRenderedPageBreak/>
         <w:t>Se nel passo 3 una o più informazioni specificate dal gestore risultano non essere corrette, allora ve</w:t>
       </w:r>
       <w:r>
@@ -39830,7 +39867,6 @@
           <w:szCs w:val="26"/>
           <w:lang w:val="it-IT"/>
         </w:rPr>
-        <w:lastRenderedPageBreak/>
         <w:t xml:space="preserve">Entry </w:t>
       </w:r>
       <w:proofErr w:type="spellStart"/>
@@ -40802,6 +40838,7 @@
                 <w:sz w:val="26"/>
                 <w:szCs w:val="26"/>
               </w:rPr>
+              <w:lastRenderedPageBreak/>
               <w:t>La categoria inserita non esiste</w:t>
             </w:r>
           </w:p>
@@ -40828,6 +40865,7 @@
                 <w:sz w:val="26"/>
                 <w:szCs w:val="26"/>
               </w:rPr>
+              <w:lastRenderedPageBreak/>
               <w:t>Sottocategoria</w:t>
             </w:r>
           </w:p>
@@ -40921,7 +40959,6 @@
           <w:szCs w:val="26"/>
           <w:lang w:val="it-IT"/>
         </w:rPr>
-        <w:lastRenderedPageBreak/>
         <w:t xml:space="preserve">Entry </w:t>
       </w:r>
       <w:proofErr w:type="spellStart"/>
@@ -41561,6 +41598,7 @@
           <w:szCs w:val="26"/>
           <w:lang w:val="it-IT"/>
         </w:rPr>
+        <w:lastRenderedPageBreak/>
         <w:t xml:space="preserve">Exit </w:t>
       </w:r>
       <w:proofErr w:type="spellStart"/>
@@ -42337,7 +42375,18 @@
           <w:szCs w:val="26"/>
           <w:lang w:val="it-IT"/>
         </w:rPr>
-        <w:t>descrizione dettagliata, disponibilità in magazzino, categoria, sottocategoria</w:t>
+        <w:t xml:space="preserve">descrizione </w:t>
+      </w:r>
+      <w:r>
+        <w:rPr>
+          <w:rFonts w:asciiTheme="minorHAnsi" w:hAnsiTheme="minorHAnsi"/>
+          <w:color w:val="000000" w:themeColor="text1"/>
+          <w:sz w:val="26"/>
+          <w:szCs w:val="26"/>
+          <w:lang w:val="it-IT"/>
+        </w:rPr>
+        <w:lastRenderedPageBreak/>
+        <w:t>dettagliata, disponibilità in magazzino, categoria, sottocategoria</w:t>
       </w:r>
       <w:r>
         <w:rPr>
@@ -42469,7 +42518,6 @@
           <w:szCs w:val="26"/>
           <w:lang w:val="it-IT"/>
         </w:rPr>
-        <w:lastRenderedPageBreak/>
         <w:t>Il sistema apporta al prodotto selezionato le modifiche alle caratteristiche specificate.</w:t>
       </w:r>
     </w:p>
@@ -43295,6 +43343,7 @@
                 <w:sz w:val="26"/>
                 <w:szCs w:val="26"/>
               </w:rPr>
+              <w:lastRenderedPageBreak/>
               <w:t>Descrizione in evidenza</w:t>
             </w:r>
           </w:p>
@@ -43406,7 +43455,6 @@
                 <w:sz w:val="26"/>
                 <w:szCs w:val="26"/>
               </w:rPr>
-              <w:lastRenderedPageBreak/>
               <w:t>Quantità disponibile</w:t>
             </w:r>
           </w:p>
@@ -43994,6 +44042,7 @@
           <w:b/>
           <w:color w:val="FF0000"/>
         </w:rPr>
+        <w:lastRenderedPageBreak/>
         <w:t>3.4.3 Object model</w:t>
       </w:r>
       <w:bookmarkEnd w:id="32"/>
@@ -44127,7 +44176,6 @@
           <w:szCs w:val="26"/>
           <w:lang w:val="it-IT"/>
         </w:rPr>
-        <w:lastRenderedPageBreak/>
         <w:t xml:space="preserve">Nel seguente </w:t>
       </w:r>
       <w:proofErr w:type="spellStart"/>
@@ -44417,7 +44465,6 @@
           <w:b/>
           <w:color w:val="FF0000"/>
         </w:rPr>
-        <w:lastRenderedPageBreak/>
         <w:t xml:space="preserve">3.4.4 </w:t>
       </w:r>
       <w:proofErr w:type="spellStart"/>
@@ -45223,6 +45270,7 @@
           <w:szCs w:val="30"/>
           <w:lang w:val="it-IT"/>
         </w:rPr>
+        <w:lastRenderedPageBreak/>
         <w:drawing>
           <wp:inline distT="0" distB="0" distL="0" distR="0">
             <wp:extent cx="5273040" cy="4096376"/>
@@ -45294,7 +45342,6 @@
           <w:szCs w:val="30"/>
           <w:lang w:val="it-IT"/>
         </w:rPr>
-        <w:lastRenderedPageBreak/>
         <w:t>Visualizzazione area riservata</w:t>
       </w:r>
       <w:r>
@@ -45408,6 +45455,7 @@
           <w:szCs w:val="30"/>
           <w:lang w:val="it-IT"/>
         </w:rPr>
+        <w:lastRenderedPageBreak/>
         <w:drawing>
           <wp:inline distT="0" distB="0" distL="0" distR="0">
             <wp:extent cx="6289731" cy="3248025"/>
@@ -45575,7 +45623,6 @@
           <w:szCs w:val="30"/>
           <w:lang w:val="it-IT"/>
         </w:rPr>
-        <w:lastRenderedPageBreak/>
         <w:t>Ricerca prodotto per barra di ricerca</w:t>
       </w:r>
     </w:p>
@@ -45600,6 +45647,7 @@
           <w:szCs w:val="30"/>
           <w:lang w:val="it-IT"/>
         </w:rPr>
+        <w:lastRenderedPageBreak/>
         <w:drawing>
           <wp:inline distT="0" distB="0" distL="0" distR="0">
             <wp:extent cx="4159777" cy="2661285"/>
@@ -45842,7 +45890,6 @@
           <w:sz w:val="30"/>
           <w:szCs w:val="30"/>
         </w:rPr>
-        <w:lastRenderedPageBreak/>
         <w:t>Visualizzazione</w:t>
       </w:r>
       <w:proofErr w:type="spellEnd"/>
@@ -45934,6 +45981,7 @@
           <w:szCs w:val="30"/>
           <w:lang w:val="it-IT"/>
         </w:rPr>
+        <w:lastRenderedPageBreak/>
         <w:drawing>
           <wp:inline distT="0" distB="0" distL="0" distR="0">
             <wp:extent cx="4627357" cy="2771775"/>
@@ -46251,7 +46299,6 @@
           <w:sz w:val="30"/>
           <w:szCs w:val="30"/>
         </w:rPr>
-        <w:lastRenderedPageBreak/>
         <w:t>Aggiunta</w:t>
       </w:r>
       <w:proofErr w:type="spellEnd"/>
@@ -46643,7 +46690,6 @@
           <w:sz w:val="30"/>
           <w:szCs w:val="30"/>
         </w:rPr>
-        <w:lastRenderedPageBreak/>
         <w:t>Visualizzazione</w:t>
       </w:r>
       <w:proofErr w:type="spellEnd"/>
@@ -46757,6 +46803,7 @@
           <w:szCs w:val="30"/>
           <w:lang w:val="it-IT"/>
         </w:rPr>
+        <w:lastRenderedPageBreak/>
         <w:drawing>
           <wp:inline distT="0" distB="0" distL="0" distR="0">
             <wp:extent cx="4378399" cy="2543175"/>
@@ -46982,7 +47029,6 @@
           <w:szCs w:val="30"/>
           <w:lang w:val="it-IT"/>
         </w:rPr>
-        <w:lastRenderedPageBreak/>
         <w:t>Rimozione di un prodotto dal carrello</w:t>
       </w:r>
     </w:p>
@@ -47006,6 +47052,7 @@
           <w:szCs w:val="30"/>
           <w:lang w:val="it-IT"/>
         </w:rPr>
+        <w:lastRenderedPageBreak/>
         <w:drawing>
           <wp:inline distT="0" distB="0" distL="0" distR="0">
             <wp:extent cx="5077016" cy="3313979"/>
@@ -47218,7 +47265,6 @@
           <w:u w:val="single"/>
           <w:lang w:val="it-IT"/>
         </w:rPr>
-        <w:lastRenderedPageBreak/>
         <w:t>Decremento della quantità di un prodotto</w:t>
       </w:r>
     </w:p>
@@ -47243,6 +47289,7 @@
           <w:szCs w:val="30"/>
           <w:lang w:val="it-IT"/>
         </w:rPr>
+        <w:lastRenderedPageBreak/>
         <w:drawing>
           <wp:inline distT="0" distB="0" distL="0" distR="0">
             <wp:extent cx="5881328" cy="3614420"/>
@@ -51691,7 +51738,7 @@
       <w:rPr>
         <w:noProof/>
       </w:rPr>
-      <w:t>53</w:t>
+      <w:t>46</w:t>
     </w:r>
     <w:r>
       <w:fldChar w:fldCharType="end"/>
@@ -59188,7 +59235,7 @@
 </file>
 
 <file path=customXml/itemProps1.xml><?xml version="1.0" encoding="utf-8"?>
-<ds:datastoreItem xmlns:ds="http://schemas.openxmlformats.org/officeDocument/2006/customXml" ds:itemID="{AF5D75F5-8386-4DB7-8EC2-FE0D906D846E}">
+<ds:datastoreItem xmlns:ds="http://schemas.openxmlformats.org/officeDocument/2006/customXml" ds:itemID="{BF39F2F3-978C-4225-8BAC-83BE92595EFC}">
   <ds:schemaRefs>
     <ds:schemaRef ds:uri="http://schemas.openxmlformats.org/officeDocument/2006/bibliography"/>
   </ds:schemaRefs>

</xml_diff>

<commit_message>
Revisione messaggi errore in UC aggiunta prodotto catalogo
Si sono rivisti i messaggi di errore in UC aggiunta prodotto nel catalogo.
</commit_message>
<xml_diff>
--- a/Semilavorati/rad/RAD_terza_versione_da_caricare.docx
+++ b/Semilavorati/rad/RAD_terza_versione_da_caricare.docx
@@ -36179,8 +36179,6 @@
               </w:rPr>
               <w:t xml:space="preserve"> spazi</w:t>
             </w:r>
-            <w:bookmarkStart w:id="31" w:name="_GoBack"/>
-            <w:bookmarkEnd w:id="31"/>
           </w:p>
         </w:tc>
       </w:tr>
@@ -37068,7 +37066,27 @@
           <w:szCs w:val="26"/>
           <w:lang w:val="it-IT"/>
         </w:rPr>
-        <w:t>Il gestore specifica le seguenti informazioni: il prodotto da richiedere, la quantità desiderata, il nominativo del fornitore del prodotto, l’email del fornitore, una descrizione in dettaglio della richiesta.</w:t>
+        <w:t>Il gestore specifica le seguenti informazioni: il prodotto da richiedere</w:t>
+      </w:r>
+      <w:r>
+        <w:rPr>
+          <w:rFonts w:asciiTheme="minorHAnsi" w:hAnsiTheme="minorHAnsi"/>
+          <w:color w:val="000000" w:themeColor="text1"/>
+          <w:sz w:val="26"/>
+          <w:szCs w:val="26"/>
+          <w:lang w:val="it-IT"/>
+        </w:rPr>
+        <w:t xml:space="preserve"> (esso non deve avere numero di scorte in magazzino diverso da 0)</w:t>
+      </w:r>
+      <w:r>
+        <w:rPr>
+          <w:rFonts w:asciiTheme="minorHAnsi" w:hAnsiTheme="minorHAnsi"/>
+          <w:color w:val="000000" w:themeColor="text1"/>
+          <w:sz w:val="26"/>
+          <w:szCs w:val="26"/>
+          <w:lang w:val="it-IT"/>
+        </w:rPr>
+        <w:t>, la quantità desiderata, il nominativo del fornitore del prodotto, l’email del fornitore, una descrizione in dettaglio della richiesta.</w:t>
       </w:r>
     </w:p>
     <w:p>
@@ -37471,6 +37489,22 @@
               </w:rPr>
               <w:t>Il prodotto specificato non è presente</w:t>
             </w:r>
+            <w:r>
+              <w:rPr>
+                <w:rFonts w:cs="Arial"/>
+                <w:sz w:val="26"/>
+                <w:szCs w:val="26"/>
+              </w:rPr>
+              <w:t xml:space="preserve"> o </w:t>
+            </w:r>
+            <w:r>
+              <w:rPr>
+                <w:rFonts w:cs="Arial"/>
+                <w:sz w:val="26"/>
+                <w:szCs w:val="26"/>
+              </w:rPr>
+              <w:t>sono ancora presenti scorte in magazzino</w:t>
+            </w:r>
           </w:p>
         </w:tc>
       </w:tr>
@@ -37596,7 +37630,23 @@
                 <w:sz w:val="26"/>
                 <w:szCs w:val="26"/>
               </w:rPr>
-              <w:t>Il fornitore deve essere una sequenza di lettere, spazi ed, eventualmente, numeri</w:t>
+              <w:t xml:space="preserve">Il </w:t>
+            </w:r>
+            <w:r>
+              <w:rPr>
+                <w:rFonts w:cs="Arial"/>
+                <w:sz w:val="26"/>
+                <w:szCs w:val="26"/>
+              </w:rPr>
+              <w:t xml:space="preserve">nome del </w:t>
+            </w:r>
+            <w:r>
+              <w:rPr>
+                <w:rFonts w:cs="Arial"/>
+                <w:sz w:val="26"/>
+                <w:szCs w:val="26"/>
+              </w:rPr>
+              <w:t>fornitore deve essere una sequenza di lettere, spazi ed, eventualmente, numeri</w:t>
             </w:r>
           </w:p>
         </w:tc>
@@ -38215,6 +38265,7 @@
           <w:szCs w:val="26"/>
           <w:lang w:val="it-IT"/>
         </w:rPr>
+        <w:lastRenderedPageBreak/>
         <w:t>Il sistema annulla la richiesta di approvvigionamento.</w:t>
       </w:r>
     </w:p>
@@ -38243,7 +38294,6 @@
           <w:szCs w:val="26"/>
           <w:lang w:val="it-IT"/>
         </w:rPr>
-        <w:lastRenderedPageBreak/>
         <w:t>Il sistema reindirizza il gestore in una sezione che conferma l’annullamento della richiesta.</w:t>
       </w:r>
     </w:p>
@@ -40451,14 +40501,6 @@
               </w:rPr>
               <w:t>Il modello deve contenere numeri e/o lettere</w:t>
             </w:r>
-            <w:r>
-              <w:rPr>
-                <w:rFonts w:cs="Arial"/>
-                <w:sz w:val="26"/>
-                <w:szCs w:val="26"/>
-              </w:rPr>
-              <w:t xml:space="preserve"> (se specificato come informazione)</w:t>
-            </w:r>
           </w:p>
         </w:tc>
       </w:tr>
@@ -40676,7 +40718,7 @@
                 <w:sz w:val="26"/>
                 <w:szCs w:val="26"/>
               </w:rPr>
-              <w:t>Le caratteristiche in dettaglio di un prodotto specificate</w:t>
+              <w:t>L</w:t>
             </w:r>
             <w:r>
               <w:rPr>
@@ -40685,7 +40727,27 @@
                 <w:sz w:val="26"/>
                 <w:szCs w:val="26"/>
               </w:rPr>
-              <w:t xml:space="preserve"> non contengono solo numeri e spazi (se specificata come informazione)</w:t>
+              <w:t>a descrizione di dettaglio n</w:t>
+            </w:r>
+            <w:r>
+              <w:rPr>
+                <w:rFonts w:cs="Arial"/>
+                <w:color w:val="000000" w:themeColor="text1"/>
+                <w:sz w:val="26"/>
+                <w:szCs w:val="26"/>
+              </w:rPr>
+              <w:t>o</w:t>
+            </w:r>
+            <w:bookmarkStart w:id="31" w:name="_GoBack"/>
+            <w:bookmarkEnd w:id="31"/>
+            <w:r>
+              <w:rPr>
+                <w:rFonts w:cs="Arial"/>
+                <w:color w:val="000000" w:themeColor="text1"/>
+                <w:sz w:val="26"/>
+                <w:szCs w:val="26"/>
+              </w:rPr>
+              <w:t xml:space="preserve">n può essere vuota né contenere solo numeri </w:t>
             </w:r>
           </w:p>
         </w:tc>
@@ -40838,7 +40900,6 @@
                 <w:sz w:val="26"/>
                 <w:szCs w:val="26"/>
               </w:rPr>
-              <w:lastRenderedPageBreak/>
               <w:t>La categoria inserita non esiste</w:t>
             </w:r>
           </w:p>
@@ -51738,7 +51799,7 @@
       <w:rPr>
         <w:noProof/>
       </w:rPr>
-      <w:t>46</w:t>
+      <w:t>51</w:t>
     </w:r>
     <w:r>
       <w:fldChar w:fldCharType="end"/>
@@ -59235,7 +59296,7 @@
 </file>
 
 <file path=customXml/itemProps1.xml><?xml version="1.0" encoding="utf-8"?>
-<ds:datastoreItem xmlns:ds="http://schemas.openxmlformats.org/officeDocument/2006/customXml" ds:itemID="{BF39F2F3-978C-4225-8BAC-83BE92595EFC}">
+<ds:datastoreItem xmlns:ds="http://schemas.openxmlformats.org/officeDocument/2006/customXml" ds:itemID="{C9FE73A9-755E-4B5C-833C-51FCDC210179}">
   <ds:schemaRefs>
     <ds:schemaRef ds:uri="http://schemas.openxmlformats.org/officeDocument/2006/bibliography"/>
   </ds:schemaRefs>

</xml_diff>

<commit_message>
Revisione caso d'uso per modifca di un prodotto nel catalogo
</commit_message>
<xml_diff>
--- a/Semilavorati/rad/RAD_terza_versione_da_caricare.docx
+++ b/Semilavorati/rad/RAD_terza_versione_da_caricare.docx
@@ -40602,12 +40602,11 @@
             </w:pPr>
             <w:r>
               <w:rPr>
-                <w:rFonts w:cs="Arial"/>
                 <w:color w:val="000000" w:themeColor="text1"/>
                 <w:sz w:val="26"/>
                 <w:szCs w:val="26"/>
               </w:rPr>
-              <w:t>Questo campo non può essere vuoto</w:t>
+              <w:t>Il prezzo deve essere un numero con la virgola arrotondato in centesimi</w:t>
             </w:r>
           </w:p>
         </w:tc>
@@ -40662,6 +40661,15 @@
                 <w:szCs w:val="26"/>
               </w:rPr>
               <w:t>La descrizione di presentazione non può essere vuota</w:t>
+            </w:r>
+            <w:r>
+              <w:rPr>
+                <w:rFonts w:cs="Arial"/>
+                <w:color w:val="000000" w:themeColor="text1"/>
+                <w:sz w:val="26"/>
+                <w:szCs w:val="26"/>
+              </w:rPr>
+              <w:t xml:space="preserve"> né contenere solo numeri</w:t>
             </w:r>
           </w:p>
         </w:tc>
@@ -40738,8 +40746,6 @@
               </w:rPr>
               <w:t>o</w:t>
             </w:r>
-            <w:bookmarkStart w:id="31" w:name="_GoBack"/>
-            <w:bookmarkEnd w:id="31"/>
             <w:r>
               <w:rPr>
                 <w:rFonts w:cs="Arial"/>
@@ -40858,49 +40864,33 @@
                 <w:sz w:val="26"/>
                 <w:szCs w:val="26"/>
               </w:rPr>
-              <w:t>La categoria di un prodotto deve essere nota</w:t>
-            </w:r>
-          </w:p>
-          <w:p>
-            <w:pPr>
-              <w:jc w:val="both"/>
-              <w:cnfStyle w:val="000000100000" w:firstRow="0" w:lastRow="0" w:firstColumn="0" w:lastColumn="0" w:oddVBand="0" w:evenVBand="0" w:oddHBand="1" w:evenHBand="0" w:firstRowFirstColumn="0" w:firstRowLastColumn="0" w:lastRowFirstColumn="0" w:lastRowLastColumn="0"/>
+              <w:t>La categoria inserita non esiste</w:t>
+            </w:r>
+            <w:r>
               <w:rPr>
                 <w:rFonts w:cs="Arial"/>
                 <w:color w:val="000000" w:themeColor="text1"/>
                 <w:sz w:val="26"/>
                 <w:szCs w:val="26"/>
               </w:rPr>
-            </w:pPr>
-            <w:r>
-              <w:rPr>
-                <w:rFonts w:cs="Arial"/>
+              <w:t xml:space="preserve">. Sono ammesse come categorie : </w:t>
+            </w:r>
+            <w:r>
+              <w:rPr>
                 <w:color w:val="000000" w:themeColor="text1"/>
                 <w:sz w:val="26"/>
                 <w:szCs w:val="26"/>
               </w:rPr>
-              <w:t>Oppure</w:t>
-            </w:r>
-          </w:p>
-          <w:p>
-            <w:pPr>
-              <w:jc w:val="both"/>
-              <w:cnfStyle w:val="000000100000" w:firstRow="0" w:lastRow="0" w:firstColumn="0" w:lastColumn="0" w:oddVBand="0" w:evenVBand="0" w:oddHBand="1" w:evenHBand="0" w:firstRowFirstColumn="0" w:firstRowLastColumn="0" w:lastRowFirstColumn="0" w:lastRowLastColumn="0"/>
-              <w:rPr>
-                <w:rFonts w:cs="Arial"/>
+              <w:t xml:space="preserve">TELEFONIA, PRODOTTI_ELETTRONICA, </w:t>
+            </w:r>
+            <w:r>
+              <w:rPr>
                 <w:color w:val="000000" w:themeColor="text1"/>
                 <w:sz w:val="26"/>
                 <w:szCs w:val="26"/>
               </w:rPr>
-            </w:pPr>
-            <w:r>
-              <w:rPr>
-                <w:rFonts w:cs="Arial"/>
-                <w:color w:val="000000" w:themeColor="text1"/>
-                <w:sz w:val="26"/>
-                <w:szCs w:val="26"/>
-              </w:rPr>
-              <w:t>La categoria inserita non esiste</w:t>
+              <w:lastRenderedPageBreak/>
+              <w:t>PICCOLI_ELETTRODOMESTICI, GRANDI_ELETTRODOMESTICI.</w:t>
             </w:r>
           </w:p>
         </w:tc>
@@ -40951,7 +40941,7 @@
                 <w:sz w:val="26"/>
                 <w:szCs w:val="26"/>
               </w:rPr>
-              <w:t>La sottocategoria contiene solo lettere e spazi (se specificata come informazione)</w:t>
+              <w:t>La sottocategoria specificata non esiste. Sono ammesse le seguenti sottocategorie: TABLET, SMARTPHONE, PC, SMARTWATCH.</w:t>
             </w:r>
           </w:p>
         </w:tc>
@@ -41581,7 +41571,27 @@
           <w:szCs w:val="26"/>
           <w:lang w:val="it-IT"/>
         </w:rPr>
-        <w:t>Il gestore conferma la cancellazione.</w:t>
+        <w:t xml:space="preserve">Il gestore </w:t>
+      </w:r>
+      <w:r>
+        <w:rPr>
+          <w:rFonts w:asciiTheme="minorHAnsi" w:hAnsiTheme="minorHAnsi"/>
+          <w:color w:val="000000" w:themeColor="text1"/>
+          <w:sz w:val="26"/>
+          <w:szCs w:val="26"/>
+          <w:lang w:val="it-IT"/>
+        </w:rPr>
+        <w:t xml:space="preserve">visiona le caratteristiche del prodotto che intende rimuovere, e </w:t>
+      </w:r>
+      <w:r>
+        <w:rPr>
+          <w:rFonts w:asciiTheme="minorHAnsi" w:hAnsiTheme="minorHAnsi"/>
+          <w:color w:val="000000" w:themeColor="text1"/>
+          <w:sz w:val="26"/>
+          <w:szCs w:val="26"/>
+          <w:lang w:val="it-IT"/>
+        </w:rPr>
+        <w:t>conferma la cancellazione.</w:t>
       </w:r>
     </w:p>
     <w:p>
@@ -41609,6 +41619,7 @@
           <w:szCs w:val="26"/>
           <w:lang w:val="it-IT"/>
         </w:rPr>
+        <w:lastRenderedPageBreak/>
         <w:t>Il sistema elabora la richiesta e rimuove dal catalogo il prodotto richiesto.</w:t>
       </w:r>
     </w:p>
@@ -41659,7 +41670,6 @@
           <w:szCs w:val="26"/>
           <w:lang w:val="it-IT"/>
         </w:rPr>
-        <w:lastRenderedPageBreak/>
         <w:t xml:space="preserve">Exit </w:t>
       </w:r>
       <w:proofErr w:type="spellStart"/>
@@ -42368,6 +42378,7 @@
           <w:szCs w:val="26"/>
           <w:lang w:val="it-IT"/>
         </w:rPr>
+        <w:lastRenderedPageBreak/>
         <w:t>Il sistema recupera le informazioni memorizzate per quel prodotto e le mostra al gestore.</w:t>
       </w:r>
     </w:p>
@@ -42436,18 +42447,7 @@
           <w:szCs w:val="26"/>
           <w:lang w:val="it-IT"/>
         </w:rPr>
-        <w:t xml:space="preserve">descrizione </w:t>
-      </w:r>
-      <w:r>
-        <w:rPr>
-          <w:rFonts w:asciiTheme="minorHAnsi" w:hAnsiTheme="minorHAnsi"/>
-          <w:color w:val="000000" w:themeColor="text1"/>
-          <w:sz w:val="26"/>
-          <w:szCs w:val="26"/>
-          <w:lang w:val="it-IT"/>
-        </w:rPr>
-        <w:lastRenderedPageBreak/>
-        <w:t>dettagliata, disponibilità in magazzino, categoria, sottocategoria</w:t>
+        <w:t>descrizione dettagliata, disponibilità in magazzino, categoria, sottocategoria</w:t>
       </w:r>
       <w:r>
         <w:rPr>
@@ -43181,6 +43181,7 @@
                 <w:sz w:val="26"/>
                 <w:szCs w:val="26"/>
               </w:rPr>
+              <w:lastRenderedPageBreak/>
               <w:t>Nome</w:t>
             </w:r>
           </w:p>
@@ -43262,14 +43263,6 @@
               </w:rPr>
               <w:t>Il modello deve contenere numeri e/o lettere</w:t>
             </w:r>
-            <w:r>
-              <w:rPr>
-                <w:rFonts w:cs="Arial"/>
-                <w:sz w:val="26"/>
-                <w:szCs w:val="26"/>
-              </w:rPr>
-              <w:t xml:space="preserve"> </w:t>
-            </w:r>
           </w:p>
         </w:tc>
       </w:tr>
@@ -43371,12 +43364,11 @@
             </w:pPr>
             <w:r>
               <w:rPr>
-                <w:rFonts w:cs="Arial"/>
                 <w:color w:val="000000" w:themeColor="text1"/>
                 <w:sz w:val="26"/>
                 <w:szCs w:val="26"/>
               </w:rPr>
-              <w:t>Questo campo non può essere vuoto</w:t>
+              <w:t>Il prezzo deve essere un numero con la virgola arrotondato in centesimi</w:t>
             </w:r>
           </w:p>
         </w:tc>
@@ -43404,7 +43396,6 @@
                 <w:sz w:val="26"/>
                 <w:szCs w:val="26"/>
               </w:rPr>
-              <w:lastRenderedPageBreak/>
               <w:t>Descrizione in evidenza</w:t>
             </w:r>
           </w:p>
@@ -43432,6 +43423,15 @@
                 <w:szCs w:val="26"/>
               </w:rPr>
               <w:t>La descrizione di presentazione non può essere vuota</w:t>
+            </w:r>
+            <w:r>
+              <w:rPr>
+                <w:rFonts w:cs="Arial"/>
+                <w:color w:val="000000" w:themeColor="text1"/>
+                <w:sz w:val="26"/>
+                <w:szCs w:val="26"/>
+              </w:rPr>
+              <w:t xml:space="preserve"> né contenere solo numeri</w:t>
             </w:r>
           </w:p>
         </w:tc>
@@ -43488,7 +43488,16 @@
                 <w:sz w:val="26"/>
                 <w:szCs w:val="26"/>
               </w:rPr>
-              <w:t>Le caratteristiche in dettaglio di un prodotto devono essere specificate</w:t>
+              <w:t>L</w:t>
+            </w:r>
+            <w:r>
+              <w:rPr>
+                <w:rFonts w:cs="Arial"/>
+                <w:color w:val="000000" w:themeColor="text1"/>
+                <w:sz w:val="26"/>
+                <w:szCs w:val="26"/>
+              </w:rPr>
+              <w:t xml:space="preserve">a descrizione di dettaglio non può essere vuota né contenere solo numeri </w:t>
             </w:r>
           </w:p>
         </w:tc>
@@ -43560,7 +43569,6 @@
             <w:pPr>
               <w:jc w:val="both"/>
               <w:rPr>
-                <w:rFonts w:cs="Arial"/>
                 <w:color w:val="000000" w:themeColor="text1"/>
                 <w:sz w:val="26"/>
                 <w:szCs w:val="26"/>
@@ -43568,12 +43576,11 @@
             </w:pPr>
             <w:r>
               <w:rPr>
-                <w:rFonts w:cs="Arial"/>
                 <w:color w:val="000000" w:themeColor="text1"/>
                 <w:sz w:val="26"/>
                 <w:szCs w:val="26"/>
               </w:rPr>
-              <w:t>Categoria</w:t>
+              <w:t>Messa in evidenza</w:t>
             </w:r>
           </w:p>
         </w:tc>
@@ -43586,7 +43593,6 @@
               <w:jc w:val="both"/>
               <w:cnfStyle w:val="000000100000" w:firstRow="0" w:lastRow="0" w:firstColumn="0" w:lastColumn="0" w:oddVBand="0" w:evenVBand="0" w:oddHBand="1" w:evenHBand="0" w:firstRowFirstColumn="0" w:firstRowLastColumn="0" w:lastRowFirstColumn="0" w:lastRowLastColumn="0"/>
               <w:rPr>
-                <w:rFonts w:cs="Arial"/>
                 <w:color w:val="000000" w:themeColor="text1"/>
                 <w:sz w:val="26"/>
                 <w:szCs w:val="26"/>
@@ -43594,55 +43600,14 @@
             </w:pPr>
             <w:r>
               <w:rPr>
-                <w:rFonts w:cs="Arial"/>
                 <w:color w:val="000000" w:themeColor="text1"/>
                 <w:sz w:val="26"/>
                 <w:szCs w:val="26"/>
               </w:rPr>
-              <w:t>La categoria di un prodotto deve essere nota</w:t>
-            </w:r>
-          </w:p>
-          <w:p>
-            <w:pPr>
-              <w:jc w:val="both"/>
-              <w:cnfStyle w:val="000000100000" w:firstRow="0" w:lastRow="0" w:firstColumn="0" w:lastColumn="0" w:oddVBand="0" w:evenVBand="0" w:oddHBand="1" w:evenHBand="0" w:firstRowFirstColumn="0" w:firstRowLastColumn="0" w:lastRowFirstColumn="0" w:lastRowLastColumn="0"/>
-              <w:rPr>
-                <w:rFonts w:cs="Arial"/>
-                <w:color w:val="000000" w:themeColor="text1"/>
-                <w:sz w:val="26"/>
-                <w:szCs w:val="26"/>
-              </w:rPr>
-            </w:pPr>
-            <w:r>
-              <w:rPr>
-                <w:rFonts w:cs="Arial"/>
-                <w:color w:val="000000" w:themeColor="text1"/>
-                <w:sz w:val="26"/>
-                <w:szCs w:val="26"/>
-              </w:rPr>
-              <w:t>Oppure</w:t>
-            </w:r>
-          </w:p>
-          <w:p>
-            <w:pPr>
-              <w:jc w:val="both"/>
-              <w:cnfStyle w:val="000000100000" w:firstRow="0" w:lastRow="0" w:firstColumn="0" w:lastColumn="0" w:oddVBand="0" w:evenVBand="0" w:oddHBand="1" w:evenHBand="0" w:firstRowFirstColumn="0" w:firstRowLastColumn="0" w:lastRowFirstColumn="0" w:lastRowLastColumn="0"/>
-              <w:rPr>
-                <w:rFonts w:cs="Arial"/>
-                <w:color w:val="000000" w:themeColor="text1"/>
-                <w:sz w:val="26"/>
-                <w:szCs w:val="26"/>
-              </w:rPr>
-            </w:pPr>
-            <w:r>
-              <w:rPr>
-                <w:rFonts w:cs="Arial"/>
-                <w:color w:val="000000" w:themeColor="text1"/>
-                <w:sz w:val="26"/>
-                <w:szCs w:val="26"/>
-              </w:rPr>
-              <w:t>La categoria inserita non esiste</w:t>
-            </w:r>
+              <w:t>L’informazione di messa in evidenza di un prodotto non è stata specificata.</w:t>
+            </w:r>
+            <w:bookmarkStart w:id="31" w:name="_GoBack"/>
+            <w:bookmarkEnd w:id="31"/>
           </w:p>
         </w:tc>
       </w:tr>
@@ -43656,6 +43621,7 @@
             <w:pPr>
               <w:jc w:val="both"/>
               <w:rPr>
+                <w:rFonts w:cs="Arial"/>
                 <w:color w:val="000000" w:themeColor="text1"/>
                 <w:sz w:val="26"/>
                 <w:szCs w:val="26"/>
@@ -43663,11 +43629,12 @@
             </w:pPr>
             <w:r>
               <w:rPr>
+                <w:rFonts w:cs="Arial"/>
                 <w:color w:val="000000" w:themeColor="text1"/>
                 <w:sz w:val="26"/>
                 <w:szCs w:val="26"/>
               </w:rPr>
-              <w:t>Immagine di dettaglio</w:t>
+              <w:t>Categoria</w:t>
             </w:r>
           </w:p>
         </w:tc>
@@ -43680,6 +43647,7 @@
               <w:jc w:val="both"/>
               <w:cnfStyle w:val="000000000000" w:firstRow="0" w:lastRow="0" w:firstColumn="0" w:lastColumn="0" w:oddVBand="0" w:evenVBand="0" w:oddHBand="0" w:evenHBand="0" w:firstRowFirstColumn="0" w:firstRowLastColumn="0" w:lastRowFirstColumn="0" w:lastRowLastColumn="0"/>
               <w:rPr>
+                <w:rFonts w:cs="Arial"/>
                 <w:color w:val="000000" w:themeColor="text1"/>
                 <w:sz w:val="26"/>
                 <w:szCs w:val="26"/>
@@ -43687,11 +43655,37 @@
             </w:pPr>
             <w:r>
               <w:rPr>
+                <w:rFonts w:cs="Arial"/>
                 <w:color w:val="000000" w:themeColor="text1"/>
                 <w:sz w:val="26"/>
                 <w:szCs w:val="26"/>
               </w:rPr>
-              <w:t>Inserire un’immagine di dettaglio del prodotto</w:t>
+              <w:t>La categoria inserita non esiste</w:t>
+            </w:r>
+            <w:r>
+              <w:rPr>
+                <w:rFonts w:cs="Arial"/>
+                <w:color w:val="000000" w:themeColor="text1"/>
+                <w:sz w:val="26"/>
+                <w:szCs w:val="26"/>
+              </w:rPr>
+              <w:t xml:space="preserve">. Sono ammesse come categorie : </w:t>
+            </w:r>
+            <w:r>
+              <w:rPr>
+                <w:color w:val="000000" w:themeColor="text1"/>
+                <w:sz w:val="26"/>
+                <w:szCs w:val="26"/>
+              </w:rPr>
+              <w:t>TELEFONIA, PRODOTTI_ELETTRONICA, PICCOLI_ELETTRODOMESTICI, GRANDI_ELETTRODOMESTICI</w:t>
+            </w:r>
+            <w:r>
+              <w:rPr>
+                <w:color w:val="000000" w:themeColor="text1"/>
+                <w:sz w:val="26"/>
+                <w:szCs w:val="26"/>
+              </w:rPr>
+              <w:t>.</w:t>
             </w:r>
           </w:p>
         </w:tc>
@@ -43720,7 +43714,7 @@
                 <w:sz w:val="26"/>
                 <w:szCs w:val="26"/>
               </w:rPr>
-              <w:t>Immagine di presentazione</w:t>
+              <w:t>Sottocategoria</w:t>
             </w:r>
           </w:p>
         </w:tc>
@@ -43744,6 +43738,141 @@
                 <w:sz w:val="26"/>
                 <w:szCs w:val="26"/>
               </w:rPr>
+              <w:t xml:space="preserve">La sottocategoria </w:t>
+            </w:r>
+            <w:r>
+              <w:rPr>
+                <w:color w:val="000000" w:themeColor="text1"/>
+                <w:sz w:val="26"/>
+                <w:szCs w:val="26"/>
+              </w:rPr>
+              <w:t>specificata non esiste</w:t>
+            </w:r>
+            <w:r>
+              <w:rPr>
+                <w:color w:val="000000" w:themeColor="text1"/>
+                <w:sz w:val="26"/>
+                <w:szCs w:val="26"/>
+              </w:rPr>
+              <w:t xml:space="preserve">. Sono ammesse le seguenti sottocategorie: </w:t>
+            </w:r>
+            <w:r>
+              <w:rPr>
+                <w:color w:val="000000" w:themeColor="text1"/>
+                <w:sz w:val="26"/>
+                <w:szCs w:val="26"/>
+              </w:rPr>
+              <w:t>TABLET, SMARTPHONE, PC, SMARTWATCH</w:t>
+            </w:r>
+            <w:r>
+              <w:rPr>
+                <w:color w:val="000000" w:themeColor="text1"/>
+                <w:sz w:val="26"/>
+                <w:szCs w:val="26"/>
+              </w:rPr>
+              <w:t>.</w:t>
+            </w:r>
+          </w:p>
+        </w:tc>
+      </w:tr>
+      <w:tr>
+        <w:tc>
+          <w:tcPr>
+            <w:cnfStyle w:val="001000000000" w:firstRow="0" w:lastRow="0" w:firstColumn="1" w:lastColumn="0" w:oddVBand="0" w:evenVBand="0" w:oddHBand="0" w:evenHBand="0" w:firstRowFirstColumn="0" w:firstRowLastColumn="0" w:lastRowFirstColumn="0" w:lastRowLastColumn="0"/>
+            <w:tcW w:w="4395" w:type="dxa"/>
+          </w:tcPr>
+          <w:p>
+            <w:pPr>
+              <w:jc w:val="both"/>
+              <w:rPr>
+                <w:color w:val="000000" w:themeColor="text1"/>
+                <w:sz w:val="26"/>
+                <w:szCs w:val="26"/>
+              </w:rPr>
+            </w:pPr>
+            <w:r>
+              <w:rPr>
+                <w:color w:val="000000" w:themeColor="text1"/>
+                <w:sz w:val="26"/>
+                <w:szCs w:val="26"/>
+              </w:rPr>
+              <w:t>Immagine di dettaglio</w:t>
+            </w:r>
+          </w:p>
+        </w:tc>
+        <w:tc>
+          <w:tcPr>
+            <w:tcW w:w="5244" w:type="dxa"/>
+          </w:tcPr>
+          <w:p>
+            <w:pPr>
+              <w:jc w:val="both"/>
+              <w:cnfStyle w:val="000000000000" w:firstRow="0" w:lastRow="0" w:firstColumn="0" w:lastColumn="0" w:oddVBand="0" w:evenVBand="0" w:oddHBand="0" w:evenHBand="0" w:firstRowFirstColumn="0" w:firstRowLastColumn="0" w:lastRowFirstColumn="0" w:lastRowLastColumn="0"/>
+              <w:rPr>
+                <w:color w:val="000000" w:themeColor="text1"/>
+                <w:sz w:val="26"/>
+                <w:szCs w:val="26"/>
+              </w:rPr>
+            </w:pPr>
+            <w:r>
+              <w:rPr>
+                <w:color w:val="000000" w:themeColor="text1"/>
+                <w:sz w:val="26"/>
+                <w:szCs w:val="26"/>
+              </w:rPr>
+              <w:t>Inserire un’immagine di dettaglio del prodotto</w:t>
+            </w:r>
+          </w:p>
+        </w:tc>
+      </w:tr>
+      <w:tr>
+        <w:trPr>
+          <w:cnfStyle w:val="000000100000" w:firstRow="0" w:lastRow="0" w:firstColumn="0" w:lastColumn="0" w:oddVBand="0" w:evenVBand="0" w:oddHBand="1" w:evenHBand="0" w:firstRowFirstColumn="0" w:firstRowLastColumn="0" w:lastRowFirstColumn="0" w:lastRowLastColumn="0"/>
+        </w:trPr>
+        <w:tc>
+          <w:tcPr>
+            <w:cnfStyle w:val="001000000000" w:firstRow="0" w:lastRow="0" w:firstColumn="1" w:lastColumn="0" w:oddVBand="0" w:evenVBand="0" w:oddHBand="0" w:evenHBand="0" w:firstRowFirstColumn="0" w:firstRowLastColumn="0" w:lastRowFirstColumn="0" w:lastRowLastColumn="0"/>
+            <w:tcW w:w="4395" w:type="dxa"/>
+          </w:tcPr>
+          <w:p>
+            <w:pPr>
+              <w:jc w:val="both"/>
+              <w:rPr>
+                <w:color w:val="000000" w:themeColor="text1"/>
+                <w:sz w:val="26"/>
+                <w:szCs w:val="26"/>
+              </w:rPr>
+            </w:pPr>
+            <w:r>
+              <w:rPr>
+                <w:color w:val="000000" w:themeColor="text1"/>
+                <w:sz w:val="26"/>
+                <w:szCs w:val="26"/>
+              </w:rPr>
+              <w:t>Immagine di presentazione</w:t>
+            </w:r>
+          </w:p>
+        </w:tc>
+        <w:tc>
+          <w:tcPr>
+            <w:tcW w:w="5244" w:type="dxa"/>
+          </w:tcPr>
+          <w:p>
+            <w:pPr>
+              <w:jc w:val="both"/>
+              <w:cnfStyle w:val="000000100000" w:firstRow="0" w:lastRow="0" w:firstColumn="0" w:lastColumn="0" w:oddVBand="0" w:evenVBand="0" w:oddHBand="1" w:evenHBand="0" w:firstRowFirstColumn="0" w:firstRowLastColumn="0" w:lastRowFirstColumn="0" w:lastRowLastColumn="0"/>
+              <w:rPr>
+                <w:color w:val="000000" w:themeColor="text1"/>
+                <w:sz w:val="26"/>
+                <w:szCs w:val="26"/>
+              </w:rPr>
+            </w:pPr>
+            <w:r>
+              <w:rPr>
+                <w:color w:val="000000" w:themeColor="text1"/>
+                <w:sz w:val="26"/>
+                <w:szCs w:val="26"/>
+              </w:rPr>
               <w:t>Inserire un’immagine in primo piano del prodotto</w:t>
             </w:r>
           </w:p>
@@ -44038,6 +44167,7 @@
           <w:szCs w:val="26"/>
           <w:lang w:val="it-IT"/>
         </w:rPr>
+        <w:lastRenderedPageBreak/>
         <w:drawing>
           <wp:inline distT="0" distB="0" distL="0" distR="0">
             <wp:extent cx="4777028" cy="2034746"/>
@@ -44103,250 +44233,250 @@
           <w:b/>
           <w:color w:val="FF0000"/>
         </w:rPr>
+        <w:t>3.4.3 Object model</w:t>
+      </w:r>
+      <w:bookmarkEnd w:id="32"/>
+    </w:p>
+    <w:p>
+      <w:pPr>
+        <w:jc w:val="both"/>
+        <w:rPr>
+          <w:rFonts w:asciiTheme="minorHAnsi" w:hAnsiTheme="minorHAnsi"/>
+          <w:color w:val="000000" w:themeColor="text1"/>
+          <w:sz w:val="26"/>
+          <w:szCs w:val="26"/>
+          <w:lang w:val="it-IT"/>
+        </w:rPr>
+      </w:pPr>
+    </w:p>
+    <w:p>
+      <w:pPr>
+        <w:jc w:val="both"/>
+        <w:rPr>
+          <w:rFonts w:asciiTheme="minorHAnsi" w:hAnsiTheme="minorHAnsi"/>
+          <w:color w:val="000000" w:themeColor="text1"/>
+          <w:sz w:val="26"/>
+          <w:szCs w:val="26"/>
+          <w:lang w:val="it-IT"/>
+        </w:rPr>
+      </w:pPr>
+      <w:r>
+        <w:rPr>
+          <w:rFonts w:asciiTheme="minorHAnsi" w:hAnsiTheme="minorHAnsi"/>
+          <w:color w:val="000000" w:themeColor="text1"/>
+          <w:sz w:val="26"/>
+          <w:szCs w:val="26"/>
+          <w:lang w:val="it-IT"/>
+        </w:rPr>
+        <w:t>In questa sezione</w:t>
+      </w:r>
+      <w:r>
+        <w:rPr>
+          <w:rFonts w:asciiTheme="minorHAnsi" w:hAnsiTheme="minorHAnsi"/>
+          <w:color w:val="000000" w:themeColor="text1"/>
+          <w:sz w:val="26"/>
+          <w:szCs w:val="26"/>
+          <w:lang w:val="it-IT"/>
+        </w:rPr>
+        <w:t xml:space="preserve"> </w:t>
+      </w:r>
+      <w:r>
+        <w:rPr>
+          <w:rFonts w:asciiTheme="minorHAnsi" w:hAnsiTheme="minorHAnsi"/>
+          <w:color w:val="000000" w:themeColor="text1"/>
+          <w:sz w:val="26"/>
+          <w:szCs w:val="26"/>
+          <w:lang w:val="it-IT"/>
+        </w:rPr>
+        <w:t xml:space="preserve">è descritto il modello degli oggetti del sistema mediante </w:t>
+      </w:r>
+      <w:proofErr w:type="spellStart"/>
+      <w:r>
+        <w:rPr>
+          <w:rFonts w:asciiTheme="minorHAnsi" w:hAnsiTheme="minorHAnsi"/>
+          <w:color w:val="000000" w:themeColor="text1"/>
+          <w:sz w:val="26"/>
+          <w:szCs w:val="26"/>
+          <w:lang w:val="it-IT"/>
+        </w:rPr>
+        <w:t>class</w:t>
+      </w:r>
+      <w:proofErr w:type="spellEnd"/>
+      <w:r>
+        <w:rPr>
+          <w:rFonts w:asciiTheme="minorHAnsi" w:hAnsiTheme="minorHAnsi"/>
+          <w:color w:val="000000" w:themeColor="text1"/>
+          <w:sz w:val="26"/>
+          <w:szCs w:val="26"/>
+          <w:lang w:val="it-IT"/>
+        </w:rPr>
+        <w:t xml:space="preserve"> </w:t>
+      </w:r>
+      <w:proofErr w:type="spellStart"/>
+      <w:r>
+        <w:rPr>
+          <w:rFonts w:asciiTheme="minorHAnsi" w:hAnsiTheme="minorHAnsi"/>
+          <w:color w:val="000000" w:themeColor="text1"/>
+          <w:sz w:val="26"/>
+          <w:szCs w:val="26"/>
+          <w:lang w:val="it-IT"/>
+        </w:rPr>
+        <w:t>dagram</w:t>
+      </w:r>
+      <w:proofErr w:type="spellEnd"/>
+      <w:r>
+        <w:rPr>
+          <w:rFonts w:asciiTheme="minorHAnsi" w:hAnsiTheme="minorHAnsi"/>
+          <w:color w:val="000000" w:themeColor="text1"/>
+          <w:sz w:val="26"/>
+          <w:szCs w:val="26"/>
+          <w:lang w:val="it-IT"/>
+        </w:rPr>
+        <w:t>. Per la loro individuazione si è fatto uso dell’euristica di Abbott.</w:t>
+      </w:r>
+    </w:p>
+    <w:p>
+      <w:pPr>
+        <w:jc w:val="both"/>
+        <w:rPr>
+          <w:rFonts w:asciiTheme="minorHAnsi" w:hAnsiTheme="minorHAnsi"/>
+          <w:color w:val="000000" w:themeColor="text1"/>
+          <w:sz w:val="26"/>
+          <w:szCs w:val="26"/>
+          <w:lang w:val="it-IT"/>
+        </w:rPr>
+      </w:pPr>
+    </w:p>
+    <w:p>
+      <w:pPr>
+        <w:jc w:val="both"/>
+        <w:rPr>
+          <w:rFonts w:asciiTheme="minorHAnsi" w:hAnsiTheme="minorHAnsi"/>
+          <w:color w:val="000000" w:themeColor="text1"/>
+          <w:sz w:val="26"/>
+          <w:szCs w:val="26"/>
+          <w:lang w:val="it-IT"/>
+        </w:rPr>
+      </w:pPr>
+      <w:r>
+        <w:rPr>
+          <w:rFonts w:asciiTheme="minorHAnsi" w:hAnsiTheme="minorHAnsi"/>
+          <w:color w:val="000000" w:themeColor="text1"/>
+          <w:sz w:val="26"/>
+          <w:szCs w:val="26"/>
+          <w:lang w:val="it-IT"/>
+        </w:rPr>
+        <w:t xml:space="preserve">Nel seguente </w:t>
+      </w:r>
+      <w:proofErr w:type="spellStart"/>
+      <w:r>
+        <w:rPr>
+          <w:rFonts w:asciiTheme="minorHAnsi" w:hAnsiTheme="minorHAnsi"/>
+          <w:color w:val="000000" w:themeColor="text1"/>
+          <w:sz w:val="26"/>
+          <w:szCs w:val="26"/>
+          <w:lang w:val="it-IT"/>
+        </w:rPr>
+        <w:t>class</w:t>
+      </w:r>
+      <w:proofErr w:type="spellEnd"/>
+      <w:r>
+        <w:rPr>
+          <w:rFonts w:asciiTheme="minorHAnsi" w:hAnsiTheme="minorHAnsi"/>
+          <w:color w:val="000000" w:themeColor="text1"/>
+          <w:sz w:val="26"/>
+          <w:szCs w:val="26"/>
+          <w:lang w:val="it-IT"/>
+        </w:rPr>
+        <w:t xml:space="preserve"> </w:t>
+      </w:r>
+      <w:proofErr w:type="spellStart"/>
+      <w:r>
+        <w:rPr>
+          <w:rFonts w:asciiTheme="minorHAnsi" w:hAnsiTheme="minorHAnsi"/>
+          <w:color w:val="000000" w:themeColor="text1"/>
+          <w:sz w:val="26"/>
+          <w:szCs w:val="26"/>
+          <w:lang w:val="it-IT"/>
+        </w:rPr>
+        <w:t>diagram</w:t>
+      </w:r>
+      <w:proofErr w:type="spellEnd"/>
+      <w:r>
+        <w:rPr>
+          <w:rFonts w:asciiTheme="minorHAnsi" w:hAnsiTheme="minorHAnsi"/>
+          <w:color w:val="000000" w:themeColor="text1"/>
+          <w:sz w:val="26"/>
+          <w:szCs w:val="26"/>
+          <w:lang w:val="it-IT"/>
+        </w:rPr>
+        <w:t xml:space="preserve"> sono riportati gli </w:t>
+      </w:r>
+      <w:proofErr w:type="spellStart"/>
+      <w:r>
+        <w:rPr>
+          <w:rFonts w:asciiTheme="minorHAnsi" w:hAnsiTheme="minorHAnsi"/>
+          <w:color w:val="000000" w:themeColor="text1"/>
+          <w:sz w:val="26"/>
+          <w:szCs w:val="26"/>
+          <w:lang w:val="it-IT"/>
+        </w:rPr>
+        <w:t>entity</w:t>
+      </w:r>
+      <w:proofErr w:type="spellEnd"/>
+      <w:r>
+        <w:rPr>
+          <w:rFonts w:asciiTheme="minorHAnsi" w:hAnsiTheme="minorHAnsi"/>
+          <w:color w:val="000000" w:themeColor="text1"/>
+          <w:sz w:val="26"/>
+          <w:szCs w:val="26"/>
+          <w:lang w:val="it-IT"/>
+        </w:rPr>
+        <w:t xml:space="preserve"> </w:t>
+      </w:r>
+      <w:proofErr w:type="spellStart"/>
+      <w:r>
+        <w:rPr>
+          <w:rFonts w:asciiTheme="minorHAnsi" w:hAnsiTheme="minorHAnsi"/>
+          <w:color w:val="000000" w:themeColor="text1"/>
+          <w:sz w:val="26"/>
+          <w:szCs w:val="26"/>
+          <w:lang w:val="it-IT"/>
+        </w:rPr>
+        <w:t>objects</w:t>
+      </w:r>
+      <w:proofErr w:type="spellEnd"/>
+      <w:r>
+        <w:rPr>
+          <w:rFonts w:asciiTheme="minorHAnsi" w:hAnsiTheme="minorHAnsi"/>
+          <w:color w:val="000000" w:themeColor="text1"/>
+          <w:sz w:val="26"/>
+          <w:szCs w:val="26"/>
+          <w:lang w:val="it-IT"/>
+        </w:rPr>
+        <w:t xml:space="preserve"> individuati.</w:t>
+      </w:r>
+    </w:p>
+    <w:p>
+      <w:pPr>
+        <w:jc w:val="both"/>
+        <w:rPr>
+          <w:rFonts w:asciiTheme="minorHAnsi" w:hAnsiTheme="minorHAnsi"/>
+          <w:color w:val="000000" w:themeColor="text1"/>
+          <w:sz w:val="26"/>
+          <w:szCs w:val="26"/>
+        </w:rPr>
+      </w:pPr>
+      <w:r>
+        <w:rPr>
+          <w:rFonts w:asciiTheme="minorHAnsi" w:hAnsiTheme="minorHAnsi"/>
+          <w:noProof/>
+          <w:color w:val="000000" w:themeColor="text1"/>
+          <w:sz w:val="26"/>
+          <w:szCs w:val="26"/>
+          <w:lang w:val="it-IT"/>
+        </w:rPr>
         <w:lastRenderedPageBreak/>
-        <w:t>3.4.3 Object model</w:t>
-      </w:r>
-      <w:bookmarkEnd w:id="32"/>
-    </w:p>
-    <w:p>
-      <w:pPr>
-        <w:jc w:val="both"/>
-        <w:rPr>
-          <w:rFonts w:asciiTheme="minorHAnsi" w:hAnsiTheme="minorHAnsi"/>
-          <w:color w:val="000000" w:themeColor="text1"/>
-          <w:sz w:val="26"/>
-          <w:szCs w:val="26"/>
-          <w:lang w:val="it-IT"/>
-        </w:rPr>
-      </w:pPr>
-    </w:p>
-    <w:p>
-      <w:pPr>
-        <w:jc w:val="both"/>
-        <w:rPr>
-          <w:rFonts w:asciiTheme="minorHAnsi" w:hAnsiTheme="minorHAnsi"/>
-          <w:color w:val="000000" w:themeColor="text1"/>
-          <w:sz w:val="26"/>
-          <w:szCs w:val="26"/>
-          <w:lang w:val="it-IT"/>
-        </w:rPr>
-      </w:pPr>
-      <w:r>
-        <w:rPr>
-          <w:rFonts w:asciiTheme="minorHAnsi" w:hAnsiTheme="minorHAnsi"/>
-          <w:color w:val="000000" w:themeColor="text1"/>
-          <w:sz w:val="26"/>
-          <w:szCs w:val="26"/>
-          <w:lang w:val="it-IT"/>
-        </w:rPr>
-        <w:t>In questa sezione</w:t>
-      </w:r>
-      <w:r>
-        <w:rPr>
-          <w:rFonts w:asciiTheme="minorHAnsi" w:hAnsiTheme="minorHAnsi"/>
-          <w:color w:val="000000" w:themeColor="text1"/>
-          <w:sz w:val="26"/>
-          <w:szCs w:val="26"/>
-          <w:lang w:val="it-IT"/>
-        </w:rPr>
-        <w:t xml:space="preserve"> </w:t>
-      </w:r>
-      <w:r>
-        <w:rPr>
-          <w:rFonts w:asciiTheme="minorHAnsi" w:hAnsiTheme="minorHAnsi"/>
-          <w:color w:val="000000" w:themeColor="text1"/>
-          <w:sz w:val="26"/>
-          <w:szCs w:val="26"/>
-          <w:lang w:val="it-IT"/>
-        </w:rPr>
-        <w:t xml:space="preserve">è descritto il modello degli oggetti del sistema mediante </w:t>
-      </w:r>
-      <w:proofErr w:type="spellStart"/>
-      <w:r>
-        <w:rPr>
-          <w:rFonts w:asciiTheme="minorHAnsi" w:hAnsiTheme="minorHAnsi"/>
-          <w:color w:val="000000" w:themeColor="text1"/>
-          <w:sz w:val="26"/>
-          <w:szCs w:val="26"/>
-          <w:lang w:val="it-IT"/>
-        </w:rPr>
-        <w:t>class</w:t>
-      </w:r>
-      <w:proofErr w:type="spellEnd"/>
-      <w:r>
-        <w:rPr>
-          <w:rFonts w:asciiTheme="minorHAnsi" w:hAnsiTheme="minorHAnsi"/>
-          <w:color w:val="000000" w:themeColor="text1"/>
-          <w:sz w:val="26"/>
-          <w:szCs w:val="26"/>
-          <w:lang w:val="it-IT"/>
-        </w:rPr>
-        <w:t xml:space="preserve"> </w:t>
-      </w:r>
-      <w:proofErr w:type="spellStart"/>
-      <w:r>
-        <w:rPr>
-          <w:rFonts w:asciiTheme="minorHAnsi" w:hAnsiTheme="minorHAnsi"/>
-          <w:color w:val="000000" w:themeColor="text1"/>
-          <w:sz w:val="26"/>
-          <w:szCs w:val="26"/>
-          <w:lang w:val="it-IT"/>
-        </w:rPr>
-        <w:t>dagram</w:t>
-      </w:r>
-      <w:proofErr w:type="spellEnd"/>
-      <w:r>
-        <w:rPr>
-          <w:rFonts w:asciiTheme="minorHAnsi" w:hAnsiTheme="minorHAnsi"/>
-          <w:color w:val="000000" w:themeColor="text1"/>
-          <w:sz w:val="26"/>
-          <w:szCs w:val="26"/>
-          <w:lang w:val="it-IT"/>
-        </w:rPr>
-        <w:t>. Per la loro individuazione si è fatto uso dell’euristica di Abbott.</w:t>
-      </w:r>
-    </w:p>
-    <w:p>
-      <w:pPr>
-        <w:jc w:val="both"/>
-        <w:rPr>
-          <w:rFonts w:asciiTheme="minorHAnsi" w:hAnsiTheme="minorHAnsi"/>
-          <w:color w:val="000000" w:themeColor="text1"/>
-          <w:sz w:val="26"/>
-          <w:szCs w:val="26"/>
-          <w:lang w:val="it-IT"/>
-        </w:rPr>
-      </w:pPr>
-    </w:p>
-    <w:p>
-      <w:pPr>
-        <w:jc w:val="both"/>
-        <w:rPr>
-          <w:rFonts w:asciiTheme="minorHAnsi" w:hAnsiTheme="minorHAnsi"/>
-          <w:color w:val="000000" w:themeColor="text1"/>
-          <w:sz w:val="26"/>
-          <w:szCs w:val="26"/>
-          <w:lang w:val="it-IT"/>
-        </w:rPr>
-      </w:pPr>
-      <w:r>
-        <w:rPr>
-          <w:rFonts w:asciiTheme="minorHAnsi" w:hAnsiTheme="minorHAnsi"/>
-          <w:color w:val="000000" w:themeColor="text1"/>
-          <w:sz w:val="26"/>
-          <w:szCs w:val="26"/>
-          <w:lang w:val="it-IT"/>
-        </w:rPr>
-        <w:t xml:space="preserve">Nel seguente </w:t>
-      </w:r>
-      <w:proofErr w:type="spellStart"/>
-      <w:r>
-        <w:rPr>
-          <w:rFonts w:asciiTheme="minorHAnsi" w:hAnsiTheme="minorHAnsi"/>
-          <w:color w:val="000000" w:themeColor="text1"/>
-          <w:sz w:val="26"/>
-          <w:szCs w:val="26"/>
-          <w:lang w:val="it-IT"/>
-        </w:rPr>
-        <w:t>class</w:t>
-      </w:r>
-      <w:proofErr w:type="spellEnd"/>
-      <w:r>
-        <w:rPr>
-          <w:rFonts w:asciiTheme="minorHAnsi" w:hAnsiTheme="minorHAnsi"/>
-          <w:color w:val="000000" w:themeColor="text1"/>
-          <w:sz w:val="26"/>
-          <w:szCs w:val="26"/>
-          <w:lang w:val="it-IT"/>
-        </w:rPr>
-        <w:t xml:space="preserve"> </w:t>
-      </w:r>
-      <w:proofErr w:type="spellStart"/>
-      <w:r>
-        <w:rPr>
-          <w:rFonts w:asciiTheme="minorHAnsi" w:hAnsiTheme="minorHAnsi"/>
-          <w:color w:val="000000" w:themeColor="text1"/>
-          <w:sz w:val="26"/>
-          <w:szCs w:val="26"/>
-          <w:lang w:val="it-IT"/>
-        </w:rPr>
-        <w:t>diagram</w:t>
-      </w:r>
-      <w:proofErr w:type="spellEnd"/>
-      <w:r>
-        <w:rPr>
-          <w:rFonts w:asciiTheme="minorHAnsi" w:hAnsiTheme="minorHAnsi"/>
-          <w:color w:val="000000" w:themeColor="text1"/>
-          <w:sz w:val="26"/>
-          <w:szCs w:val="26"/>
-          <w:lang w:val="it-IT"/>
-        </w:rPr>
-        <w:t xml:space="preserve"> sono riportati gli </w:t>
-      </w:r>
-      <w:proofErr w:type="spellStart"/>
-      <w:r>
-        <w:rPr>
-          <w:rFonts w:asciiTheme="minorHAnsi" w:hAnsiTheme="minorHAnsi"/>
-          <w:color w:val="000000" w:themeColor="text1"/>
-          <w:sz w:val="26"/>
-          <w:szCs w:val="26"/>
-          <w:lang w:val="it-IT"/>
-        </w:rPr>
-        <w:t>entity</w:t>
-      </w:r>
-      <w:proofErr w:type="spellEnd"/>
-      <w:r>
-        <w:rPr>
-          <w:rFonts w:asciiTheme="minorHAnsi" w:hAnsiTheme="minorHAnsi"/>
-          <w:color w:val="000000" w:themeColor="text1"/>
-          <w:sz w:val="26"/>
-          <w:szCs w:val="26"/>
-          <w:lang w:val="it-IT"/>
-        </w:rPr>
-        <w:t xml:space="preserve"> </w:t>
-      </w:r>
-      <w:proofErr w:type="spellStart"/>
-      <w:r>
-        <w:rPr>
-          <w:rFonts w:asciiTheme="minorHAnsi" w:hAnsiTheme="minorHAnsi"/>
-          <w:color w:val="000000" w:themeColor="text1"/>
-          <w:sz w:val="26"/>
-          <w:szCs w:val="26"/>
-          <w:lang w:val="it-IT"/>
-        </w:rPr>
-        <w:t>objects</w:t>
-      </w:r>
-      <w:proofErr w:type="spellEnd"/>
-      <w:r>
-        <w:rPr>
-          <w:rFonts w:asciiTheme="minorHAnsi" w:hAnsiTheme="minorHAnsi"/>
-          <w:color w:val="000000" w:themeColor="text1"/>
-          <w:sz w:val="26"/>
-          <w:szCs w:val="26"/>
-          <w:lang w:val="it-IT"/>
-        </w:rPr>
-        <w:t xml:space="preserve"> individuati.</w:t>
-      </w:r>
-    </w:p>
-    <w:p>
-      <w:pPr>
-        <w:jc w:val="both"/>
-        <w:rPr>
-          <w:rFonts w:asciiTheme="minorHAnsi" w:hAnsiTheme="minorHAnsi"/>
-          <w:color w:val="000000" w:themeColor="text1"/>
-          <w:sz w:val="26"/>
-          <w:szCs w:val="26"/>
-        </w:rPr>
-      </w:pPr>
-      <w:r>
-        <w:rPr>
-          <w:rFonts w:asciiTheme="minorHAnsi" w:hAnsiTheme="minorHAnsi"/>
-          <w:noProof/>
-          <w:color w:val="000000" w:themeColor="text1"/>
-          <w:sz w:val="26"/>
-          <w:szCs w:val="26"/>
-          <w:lang w:val="it-IT"/>
-        </w:rPr>
         <w:drawing>
           <wp:inline distT="0" distB="0" distL="0" distR="0">
             <wp:extent cx="6519508" cy="4761470"/>
@@ -44526,6 +44656,7 @@
           <w:b/>
           <w:color w:val="FF0000"/>
         </w:rPr>
+        <w:lastRenderedPageBreak/>
         <w:t xml:space="preserve">3.4.4 </w:t>
       </w:r>
       <w:proofErr w:type="spellStart"/>
@@ -45331,7 +45462,6 @@
           <w:szCs w:val="30"/>
           <w:lang w:val="it-IT"/>
         </w:rPr>
-        <w:lastRenderedPageBreak/>
         <w:drawing>
           <wp:inline distT="0" distB="0" distL="0" distR="0">
             <wp:extent cx="5273040" cy="4096376"/>
@@ -45403,6 +45533,7 @@
           <w:szCs w:val="30"/>
           <w:lang w:val="it-IT"/>
         </w:rPr>
+        <w:lastRenderedPageBreak/>
         <w:t>Visualizzazione area riservata</w:t>
       </w:r>
       <w:r>
@@ -45516,7 +45647,6 @@
           <w:szCs w:val="30"/>
           <w:lang w:val="it-IT"/>
         </w:rPr>
-        <w:lastRenderedPageBreak/>
         <w:drawing>
           <wp:inline distT="0" distB="0" distL="0" distR="0">
             <wp:extent cx="6289731" cy="3248025"/>
@@ -45684,6 +45814,7 @@
           <w:szCs w:val="30"/>
           <w:lang w:val="it-IT"/>
         </w:rPr>
+        <w:lastRenderedPageBreak/>
         <w:t>Ricerca prodotto per barra di ricerca</w:t>
       </w:r>
     </w:p>
@@ -45708,7 +45839,6 @@
           <w:szCs w:val="30"/>
           <w:lang w:val="it-IT"/>
         </w:rPr>
-        <w:lastRenderedPageBreak/>
         <w:drawing>
           <wp:inline distT="0" distB="0" distL="0" distR="0">
             <wp:extent cx="4159777" cy="2661285"/>
@@ -45951,6 +46081,7 @@
           <w:sz w:val="30"/>
           <w:szCs w:val="30"/>
         </w:rPr>
+        <w:lastRenderedPageBreak/>
         <w:t>Visualizzazione</w:t>
       </w:r>
       <w:proofErr w:type="spellEnd"/>
@@ -46042,7 +46173,6 @@
           <w:szCs w:val="30"/>
           <w:lang w:val="it-IT"/>
         </w:rPr>
-        <w:lastRenderedPageBreak/>
         <w:drawing>
           <wp:inline distT="0" distB="0" distL="0" distR="0">
             <wp:extent cx="4627357" cy="2771775"/>
@@ -46360,6 +46490,7 @@
           <w:sz w:val="30"/>
           <w:szCs w:val="30"/>
         </w:rPr>
+        <w:lastRenderedPageBreak/>
         <w:t>Aggiunta</w:t>
       </w:r>
       <w:proofErr w:type="spellEnd"/>
@@ -46751,6 +46882,7 @@
           <w:sz w:val="30"/>
           <w:szCs w:val="30"/>
         </w:rPr>
+        <w:lastRenderedPageBreak/>
         <w:t>Visualizzazione</w:t>
       </w:r>
       <w:proofErr w:type="spellEnd"/>
@@ -46864,7 +46996,6 @@
           <w:szCs w:val="30"/>
           <w:lang w:val="it-IT"/>
         </w:rPr>
-        <w:lastRenderedPageBreak/>
         <w:drawing>
           <wp:inline distT="0" distB="0" distL="0" distR="0">
             <wp:extent cx="4378399" cy="2543175"/>
@@ -47090,6 +47221,7 @@
           <w:szCs w:val="30"/>
           <w:lang w:val="it-IT"/>
         </w:rPr>
+        <w:lastRenderedPageBreak/>
         <w:t>Rimozione di un prodotto dal carrello</w:t>
       </w:r>
     </w:p>
@@ -47113,7 +47245,6 @@
           <w:szCs w:val="30"/>
           <w:lang w:val="it-IT"/>
         </w:rPr>
-        <w:lastRenderedPageBreak/>
         <w:drawing>
           <wp:inline distT="0" distB="0" distL="0" distR="0">
             <wp:extent cx="5077016" cy="3313979"/>
@@ -47326,6 +47457,7 @@
           <w:u w:val="single"/>
           <w:lang w:val="it-IT"/>
         </w:rPr>
+        <w:lastRenderedPageBreak/>
         <w:t>Decremento della quantità di un prodotto</w:t>
       </w:r>
     </w:p>
@@ -47350,7 +47482,6 @@
           <w:szCs w:val="30"/>
           <w:lang w:val="it-IT"/>
         </w:rPr>
-        <w:lastRenderedPageBreak/>
         <w:drawing>
           <wp:inline distT="0" distB="0" distL="0" distR="0">
             <wp:extent cx="5881328" cy="3614420"/>
@@ -51656,7 +51787,25 @@
                 <w:sz w:val="26"/>
                 <w:szCs w:val="26"/>
               </w:rPr>
-              <w:t xml:space="preserve"> {i numeri compresi tra 1 e 12} e yy siano le ultime due cifre dell’anno corrente o successivo.</w:t>
+              <w:t xml:space="preserve"> {i nume</w:t>
+            </w:r>
+            <w:proofErr w:type="spellStart"/>
+            <w:r>
+              <w:rPr>
+                <w:rFonts w:eastAsiaTheme="minorEastAsia" w:cs="Arial"/>
+                <w:sz w:val="26"/>
+                <w:szCs w:val="26"/>
+              </w:rPr>
+              <w:t>ri</w:t>
+            </w:r>
+            <w:proofErr w:type="spellEnd"/>
+            <w:r>
+              <w:rPr>
+                <w:rFonts w:eastAsiaTheme="minorEastAsia" w:cs="Arial"/>
+                <w:sz w:val="26"/>
+                <w:szCs w:val="26"/>
+              </w:rPr>
+              <w:t xml:space="preserve"> compresi tra 1 e 12} e yy siano le ultime due cifre dell’anno corrente o successivo.</w:t>
             </w:r>
           </w:p>
         </w:tc>
@@ -51799,7 +51948,7 @@
       <w:rPr>
         <w:noProof/>
       </w:rPr>
-      <w:t>51</w:t>
+      <w:t>50</w:t>
     </w:r>
     <w:r>
       <w:fldChar w:fldCharType="end"/>
@@ -59296,7 +59445,7 @@
 </file>
 
 <file path=customXml/itemProps1.xml><?xml version="1.0" encoding="utf-8"?>
-<ds:datastoreItem xmlns:ds="http://schemas.openxmlformats.org/officeDocument/2006/customXml" ds:itemID="{C9FE73A9-755E-4B5C-833C-51FCDC210179}">
+<ds:datastoreItem xmlns:ds="http://schemas.openxmlformats.org/officeDocument/2006/customXml" ds:itemID="{5A7ECDAC-58BC-4CA7-9C8F-0A6B89975F9A}">
   <ds:schemaRefs>
     <ds:schemaRef ds:uri="http://schemas.openxmlformats.org/officeDocument/2006/bibliography"/>
   </ds:schemaRefs>

</xml_diff>

<commit_message>
Revisione messaggi di errore in modifica specifiche prodotto
</commit_message>
<xml_diff>
--- a/Semilavorati/rad/RAD_terza_versione_da_caricare.docx
+++ b/Semilavorati/rad/RAD_terza_versione_da_caricare.docx
@@ -43606,8 +43606,6 @@
               </w:rPr>
               <w:t>L’informazione di messa in evidenza di un prodotto non è stata specificata.</w:t>
             </w:r>
-            <w:bookmarkStart w:id="31" w:name="_GoBack"/>
-            <w:bookmarkEnd w:id="31"/>
           </w:p>
         </w:tc>
       </w:tr>
@@ -43677,15 +43675,7 @@
                 <w:sz w:val="26"/>
                 <w:szCs w:val="26"/>
               </w:rPr>
-              <w:t>TELEFONIA, PRODOTTI_ELETTRONICA, PICCOLI_ELETTRODOMESTICI, GRANDI_ELETTRODOMESTICI</w:t>
-            </w:r>
-            <w:r>
-              <w:rPr>
-                <w:color w:val="000000" w:themeColor="text1"/>
-                <w:sz w:val="26"/>
-                <w:szCs w:val="26"/>
-              </w:rPr>
-              <w:t>.</w:t>
+              <w:t>TELEFONIA, PRODOTTI_ELETTRONICA, PICCOLI_ELETTRODOMESTICI, GRANDI_ELETTRODOMESTICI.</w:t>
             </w:r>
           </w:p>
         </w:tc>
@@ -43754,23 +43744,7 @@
                 <w:sz w:val="26"/>
                 <w:szCs w:val="26"/>
               </w:rPr>
-              <w:t xml:space="preserve">. Sono ammesse le seguenti sottocategorie: </w:t>
-            </w:r>
-            <w:r>
-              <w:rPr>
-                <w:color w:val="000000" w:themeColor="text1"/>
-                <w:sz w:val="26"/>
-                <w:szCs w:val="26"/>
-              </w:rPr>
-              <w:t>TABLET, SMARTPHONE, PC, SMARTWATCH</w:t>
-            </w:r>
-            <w:r>
-              <w:rPr>
-                <w:color w:val="000000" w:themeColor="text1"/>
-                <w:sz w:val="26"/>
-                <w:szCs w:val="26"/>
-              </w:rPr>
-              <w:t>.</w:t>
+              <w:t>. Sono ammesse le seguenti sottocategorie: TABLET, SMARTPHONE, PC, SMARTWATCH.</w:t>
             </w:r>
           </w:p>
         </w:tc>
@@ -43873,8 +43847,26 @@
                 <w:sz w:val="26"/>
                 <w:szCs w:val="26"/>
               </w:rPr>
-              <w:t>Inserire un’immagine in primo piano del prodotto</w:t>
-            </w:r>
+              <w:t xml:space="preserve">Inserire un’immagine </w:t>
+            </w:r>
+            <w:r>
+              <w:rPr>
+                <w:color w:val="000000" w:themeColor="text1"/>
+                <w:sz w:val="26"/>
+                <w:szCs w:val="26"/>
+              </w:rPr>
+              <w:t xml:space="preserve">di presentazione </w:t>
+            </w:r>
+            <w:r>
+              <w:rPr>
+                <w:color w:val="000000" w:themeColor="text1"/>
+                <w:sz w:val="26"/>
+                <w:szCs w:val="26"/>
+              </w:rPr>
+              <w:t>del prodotto</w:t>
+            </w:r>
+            <w:bookmarkStart w:id="31" w:name="_GoBack"/>
+            <w:bookmarkEnd w:id="31"/>
           </w:p>
         </w:tc>
       </w:tr>
@@ -51787,25 +51779,7 @@
                 <w:sz w:val="26"/>
                 <w:szCs w:val="26"/>
               </w:rPr>
-              <w:t xml:space="preserve"> {i nume</w:t>
-            </w:r>
-            <w:proofErr w:type="spellStart"/>
-            <w:r>
-              <w:rPr>
-                <w:rFonts w:eastAsiaTheme="minorEastAsia" w:cs="Arial"/>
-                <w:sz w:val="26"/>
-                <w:szCs w:val="26"/>
-              </w:rPr>
-              <w:t>ri</w:t>
-            </w:r>
-            <w:proofErr w:type="spellEnd"/>
-            <w:r>
-              <w:rPr>
-                <w:rFonts w:eastAsiaTheme="minorEastAsia" w:cs="Arial"/>
-                <w:sz w:val="26"/>
-                <w:szCs w:val="26"/>
-              </w:rPr>
-              <w:t xml:space="preserve"> compresi tra 1 e 12} e yy siano le ultime due cifre dell’anno corrente o successivo.</w:t>
+              <w:t xml:space="preserve"> {i numeri compresi tra 1 e 12} e yy siano le ultime due cifre dell’anno corrente o successivo.</w:t>
             </w:r>
           </w:p>
         </w:tc>
@@ -51948,7 +51922,7 @@
       <w:rPr>
         <w:noProof/>
       </w:rPr>
-      <w:t>50</w:t>
+      <w:t>63</w:t>
     </w:r>
     <w:r>
       <w:fldChar w:fldCharType="end"/>
@@ -59445,7 +59419,7 @@
 </file>
 
 <file path=customXml/itemProps1.xml><?xml version="1.0" encoding="utf-8"?>
-<ds:datastoreItem xmlns:ds="http://schemas.openxmlformats.org/officeDocument/2006/customXml" ds:itemID="{5A7ECDAC-58BC-4CA7-9C8F-0A6B89975F9A}">
+<ds:datastoreItem xmlns:ds="http://schemas.openxmlformats.org/officeDocument/2006/customXml" ds:itemID="{60A9F129-67BD-4CB0-B209-70F426D258ED}">
   <ds:schemaRefs>
     <ds:schemaRef ds:uri="http://schemas.openxmlformats.org/officeDocument/2006/bibliography"/>
   </ds:schemaRefs>

</xml_diff>

<commit_message>
Revisione UC associati al carrello
Sono stati rivisti UC associati all'aggiunta/rimozione e variazione quantità nel carrello.
</commit_message>
<xml_diff>
--- a/Semilavorati/rad/RAD_terza_versione_da_caricare.docx
+++ b/Semilavorati/rad/RAD_terza_versione_da_caricare.docx
@@ -30709,7 +30709,27 @@
           <w:szCs w:val="26"/>
           <w:lang w:val="it-IT"/>
         </w:rPr>
-        <w:t>L’attore si trova nella pagina del carrello.</w:t>
+        <w:t>L’attore si trova nella pagina del carrello</w:t>
+      </w:r>
+      <w:r>
+        <w:rPr>
+          <w:rFonts w:asciiTheme="minorHAnsi" w:hAnsiTheme="minorHAnsi"/>
+          <w:color w:val="000000" w:themeColor="text1"/>
+          <w:sz w:val="26"/>
+          <w:szCs w:val="26"/>
+          <w:lang w:val="it-IT"/>
+        </w:rPr>
+        <w:t xml:space="preserve"> e il carrello non è vuoto</w:t>
+      </w:r>
+      <w:r>
+        <w:rPr>
+          <w:rFonts w:asciiTheme="minorHAnsi" w:hAnsiTheme="minorHAnsi"/>
+          <w:color w:val="000000" w:themeColor="text1"/>
+          <w:sz w:val="26"/>
+          <w:szCs w:val="26"/>
+          <w:lang w:val="it-IT"/>
+        </w:rPr>
+        <w:t>.</w:t>
       </w:r>
     </w:p>
     <w:p>
@@ -30788,7 +30808,29 @@
           <w:szCs w:val="26"/>
           <w:lang w:val="it-IT"/>
         </w:rPr>
-        <w:t>In corrispondenza di un prodotto, l’attore effettua un aumento/</w:t>
+        <w:t>In corrispondenza di un prodotto</w:t>
+      </w:r>
+      <w:r>
+        <w:rPr>
+          <w:rFonts w:asciiTheme="minorHAnsi" w:hAnsiTheme="minorHAnsi"/>
+          <w:color w:val="000000" w:themeColor="text1"/>
+          <w:sz w:val="26"/>
+          <w:szCs w:val="26"/>
+          <w:lang w:val="it-IT"/>
+        </w:rPr>
+        <w:t xml:space="preserve"> presente nel carrello</w:t>
+      </w:r>
+      <w:bookmarkStart w:id="31" w:name="_GoBack"/>
+      <w:bookmarkEnd w:id="31"/>
+      <w:r>
+        <w:rPr>
+          <w:rFonts w:asciiTheme="minorHAnsi" w:hAnsiTheme="minorHAnsi"/>
+          <w:color w:val="000000" w:themeColor="text1"/>
+          <w:sz w:val="26"/>
+          <w:szCs w:val="26"/>
+          <w:lang w:val="it-IT"/>
+        </w:rPr>
+        <w:t>, l’attore effettua un aumento/</w:t>
       </w:r>
       <w:proofErr w:type="spellStart"/>
       <w:r>
@@ -43865,8 +43907,6 @@
               </w:rPr>
               <w:t>del prodotto</w:t>
             </w:r>
-            <w:bookmarkStart w:id="31" w:name="_GoBack"/>
-            <w:bookmarkEnd w:id="31"/>
           </w:p>
         </w:tc>
       </w:tr>
@@ -51922,7 +51962,7 @@
       <w:rPr>
         <w:noProof/>
       </w:rPr>
-      <w:t>63</w:t>
+      <w:t>40</w:t>
     </w:r>
     <w:r>
       <w:fldChar w:fldCharType="end"/>
@@ -59419,7 +59459,7 @@
 </file>
 
 <file path=customXml/itemProps1.xml><?xml version="1.0" encoding="utf-8"?>
-<ds:datastoreItem xmlns:ds="http://schemas.openxmlformats.org/officeDocument/2006/customXml" ds:itemID="{60A9F129-67BD-4CB0-B209-70F426D258ED}">
+<ds:datastoreItem xmlns:ds="http://schemas.openxmlformats.org/officeDocument/2006/customXml" ds:itemID="{2B0569BB-9899-45AF-BBF5-F0EECD45E7F5}">
   <ds:schemaRefs>
     <ds:schemaRef ds:uri="http://schemas.openxmlformats.org/officeDocument/2006/bibliography"/>
   </ds:schemaRefs>

</xml_diff>

<commit_message>
Revisione UC rimozione prodotto da wishlist
</commit_message>
<xml_diff>
--- a/Semilavorati/rad/RAD_terza_versione_da_caricare.docx
+++ b/Semilavorati/rad/RAD_terza_versione_da_caricare.docx
@@ -28747,7 +28747,41 @@
           <w:szCs w:val="26"/>
           <w:lang w:val="it-IT"/>
         </w:rPr>
-        <w:t>L’utente seleziona, in corrispondenza di un prodotto, la funzionalità “Rimuovi”.</w:t>
+        <w:t>L’utente seleziona, in corrispondenza di un prodotto</w:t>
+      </w:r>
+      <w:r>
+        <w:rPr>
+          <w:rFonts w:asciiTheme="minorHAnsi" w:hAnsiTheme="minorHAnsi"/>
+          <w:color w:val="000000" w:themeColor="text1"/>
+          <w:sz w:val="26"/>
+          <w:szCs w:val="26"/>
+          <w:lang w:val="it-IT"/>
+        </w:rPr>
+        <w:t xml:space="preserve"> nella </w:t>
+      </w:r>
+      <w:proofErr w:type="spellStart"/>
+      <w:r>
+        <w:rPr>
+          <w:rFonts w:asciiTheme="minorHAnsi" w:hAnsiTheme="minorHAnsi"/>
+          <w:color w:val="000000" w:themeColor="text1"/>
+          <w:sz w:val="26"/>
+          <w:szCs w:val="26"/>
+          <w:lang w:val="it-IT"/>
+        </w:rPr>
+        <w:t>wishlist</w:t>
+      </w:r>
+      <w:bookmarkStart w:id="31" w:name="_GoBack"/>
+      <w:bookmarkEnd w:id="31"/>
+      <w:proofErr w:type="spellEnd"/>
+      <w:r>
+        <w:rPr>
+          <w:rFonts w:asciiTheme="minorHAnsi" w:hAnsiTheme="minorHAnsi"/>
+          <w:color w:val="000000" w:themeColor="text1"/>
+          <w:sz w:val="26"/>
+          <w:szCs w:val="26"/>
+          <w:lang w:val="it-IT"/>
+        </w:rPr>
+        <w:t>, la funzionalità “Rimuovi”.</w:t>
       </w:r>
     </w:p>
     <w:p>
@@ -30820,8 +30854,6 @@
         </w:rPr>
         <w:t xml:space="preserve"> presente nel carrello</w:t>
       </w:r>
-      <w:bookmarkStart w:id="31" w:name="_GoBack"/>
-      <w:bookmarkEnd w:id="31"/>
       <w:r>
         <w:rPr>
           <w:rFonts w:asciiTheme="minorHAnsi" w:hAnsiTheme="minorHAnsi"/>
@@ -51962,7 +51994,7 @@
       <w:rPr>
         <w:noProof/>
       </w:rPr>
-      <w:t>40</w:t>
+      <w:t>37</w:t>
     </w:r>
     <w:r>
       <w:fldChar w:fldCharType="end"/>
@@ -59459,7 +59491,7 @@
 </file>
 
 <file path=customXml/itemProps1.xml><?xml version="1.0" encoding="utf-8"?>
-<ds:datastoreItem xmlns:ds="http://schemas.openxmlformats.org/officeDocument/2006/customXml" ds:itemID="{2B0569BB-9899-45AF-BBF5-F0EECD45E7F5}">
+<ds:datastoreItem xmlns:ds="http://schemas.openxmlformats.org/officeDocument/2006/customXml" ds:itemID="{81ED5E7B-1633-4F6B-BA9D-380D21DD8415}">
   <ds:schemaRefs>
     <ds:schemaRef ds:uri="http://schemas.openxmlformats.org/officeDocument/2006/bibliography"/>
   </ds:schemaRefs>

</xml_diff>

<commit_message>
Revisione UC checkout carrello
</commit_message>
<xml_diff>
--- a/Semilavorati/rad/RAD_terza_versione_da_caricare.docx
+++ b/Semilavorati/rad/RAD_terza_versione_da_caricare.docx
@@ -28770,8 +28770,6 @@
         </w:rPr>
         <w:t>wishlist</w:t>
       </w:r>
-      <w:bookmarkStart w:id="31" w:name="_GoBack"/>
-      <w:bookmarkEnd w:id="31"/>
       <w:proofErr w:type="spellEnd"/>
       <w:r>
         <w:rPr>
@@ -31551,7 +31549,27 @@
           <w:szCs w:val="26"/>
           <w:lang w:val="it-IT"/>
         </w:rPr>
-        <w:t>L’utente seleziona l’indirizzo di spedizione, se ne possiede più di uno (passo opzionale).</w:t>
+        <w:t>L’utente seleziona l’indirizzo di spedizione</w:t>
+      </w:r>
+      <w:r>
+        <w:rPr>
+          <w:rFonts w:asciiTheme="minorHAnsi" w:hAnsiTheme="minorHAnsi"/>
+          <w:color w:val="000000" w:themeColor="text1"/>
+          <w:sz w:val="26"/>
+          <w:szCs w:val="26"/>
+          <w:lang w:val="it-IT"/>
+        </w:rPr>
+        <w:t xml:space="preserve"> dalla sua rubrica degli indirizzi</w:t>
+      </w:r>
+      <w:r>
+        <w:rPr>
+          <w:rFonts w:asciiTheme="minorHAnsi" w:hAnsiTheme="minorHAnsi"/>
+          <w:color w:val="000000" w:themeColor="text1"/>
+          <w:sz w:val="26"/>
+          <w:szCs w:val="26"/>
+          <w:lang w:val="it-IT"/>
+        </w:rPr>
+        <w:t>, se ne possiede più di uno (passo opzionale).</w:t>
       </w:r>
     </w:p>
     <w:p>
@@ -31579,7 +31597,19 @@
           <w:szCs w:val="26"/>
           <w:lang w:val="it-IT"/>
         </w:rPr>
-        <w:t xml:space="preserve"> L’utente specifica la modalità di spedizione: spedizione standard, spedizione assicurata, spedizione prime.</w:t>
+        <w:t xml:space="preserve"> L’utente specifica la modalità </w:t>
+      </w:r>
+      <w:bookmarkStart w:id="31" w:name="_GoBack"/>
+      <w:bookmarkEnd w:id="31"/>
+      <w:r>
+        <w:rPr>
+          <w:rFonts w:asciiTheme="minorHAnsi" w:hAnsiTheme="minorHAnsi"/>
+          <w:color w:val="000000" w:themeColor="text1"/>
+          <w:sz w:val="26"/>
+          <w:szCs w:val="26"/>
+          <w:lang w:val="it-IT"/>
+        </w:rPr>
+        <w:t>di spedizione: spedizione standard, spedizione assicurata, spedizione prime.</w:t>
       </w:r>
     </w:p>
     <w:p>
@@ -51994,7 +52024,7 @@
       <w:rPr>
         <w:noProof/>
       </w:rPr>
-      <w:t>37</w:t>
+      <w:t>49</w:t>
     </w:r>
     <w:r>
       <w:fldChar w:fldCharType="end"/>
@@ -59491,7 +59521,7 @@
 </file>
 
 <file path=customXml/itemProps1.xml><?xml version="1.0" encoding="utf-8"?>
-<ds:datastoreItem xmlns:ds="http://schemas.openxmlformats.org/officeDocument/2006/customXml" ds:itemID="{81ED5E7B-1633-4F6B-BA9D-380D21DD8415}">
+<ds:datastoreItem xmlns:ds="http://schemas.openxmlformats.org/officeDocument/2006/customXml" ds:itemID="{E849DCD3-C242-4889-A5E0-68161312733A}">
   <ds:schemaRefs>
     <ds:schemaRef ds:uri="http://schemas.openxmlformats.org/officeDocument/2006/bibliography"/>
   </ds:schemaRefs>

</xml_diff>